<commit_message>
suite et fin chap 11 + description enrichie du perso de Joren
</commit_message>
<xml_diff>
--- a/Chapitre 11 - Joren.docx
+++ b/Chapitre 11 - Joren.docx
@@ -20,39 +20,60 @@
           <w:sz w:val="40"/>
           <w:szCs w:val="40"/>
         </w:rPr>
-        <w:t>Chapitre 11 – Joren</w:t>
-      </w:r>
-    </w:p>
-    <w:p>
-      <w:pPr>
-        <w:pStyle w:val="NoSpacing"/>
-        <w:jc w:val="center"/>
+        <w:t xml:space="preserve">Chapitre 11 – </w:t>
+      </w:r>
+      <w:proofErr w:type="spellStart"/>
+      <w:r>
         <w:rPr>
           <w:rFonts w:ascii="Times New Roman" w:hAnsi="Times New Roman" w:cs="Times New Roman"/>
           <w:b/>
           <w:sz w:val="40"/>
           <w:szCs w:val="40"/>
         </w:rPr>
-      </w:pPr>
-    </w:p>
-    <w:p>
-      <w:pPr>
-        <w:pStyle w:val="NoSpacing"/>
-        <w:ind w:firstLine="709"/>
-        <w:jc w:val="both"/>
-        <w:rPr>
-          <w:rFonts w:ascii="Times New Roman" w:hAnsi="Times New Roman" w:cs="Times New Roman"/>
-          <w:sz w:val="28"/>
-          <w:szCs w:val="28"/>
-        </w:rPr>
-      </w:pPr>
-      <w:r>
-        <w:rPr>
-          <w:rFonts w:ascii="Times New Roman" w:hAnsi="Times New Roman" w:cs="Times New Roman"/>
-          <w:sz w:val="28"/>
-          <w:szCs w:val="28"/>
-        </w:rPr>
-        <w:t xml:space="preserve">Joren repoussa son adversaire du jour d’un mouvement d’épée. Alvian Dorell lui avait opposé Harman, un grand diable qui dépassait le mercenaire d’une demi-tête. Ce qui faisait de lui un géant, et le plus grand des hommes qu’avait engagés Alvian, évidemment. </w:t>
+        <w:t>Joren</w:t>
+      </w:r>
+      <w:proofErr w:type="spellEnd"/>
+    </w:p>
+    <w:p>
+      <w:pPr>
+        <w:pStyle w:val="NoSpacing"/>
+        <w:jc w:val="center"/>
+        <w:rPr>
+          <w:rFonts w:ascii="Times New Roman" w:hAnsi="Times New Roman" w:cs="Times New Roman"/>
+          <w:b/>
+          <w:sz w:val="40"/>
+          <w:szCs w:val="40"/>
+        </w:rPr>
+      </w:pPr>
+    </w:p>
+    <w:p>
+      <w:pPr>
+        <w:pStyle w:val="NoSpacing"/>
+        <w:ind w:firstLine="709"/>
+        <w:jc w:val="both"/>
+        <w:rPr>
+          <w:rFonts w:ascii="Times New Roman" w:hAnsi="Times New Roman" w:cs="Times New Roman"/>
+          <w:sz w:val="28"/>
+          <w:szCs w:val="28"/>
+        </w:rPr>
+      </w:pPr>
+      <w:proofErr w:type="spellStart"/>
+      <w:r>
+        <w:rPr>
+          <w:rFonts w:ascii="Times New Roman" w:hAnsi="Times New Roman" w:cs="Times New Roman"/>
+          <w:sz w:val="28"/>
+          <w:szCs w:val="28"/>
+        </w:rPr>
+        <w:t>Joren</w:t>
+      </w:r>
+      <w:proofErr w:type="spellEnd"/>
+      <w:r>
+        <w:rPr>
+          <w:rFonts w:ascii="Times New Roman" w:hAnsi="Times New Roman" w:cs="Times New Roman"/>
+          <w:sz w:val="28"/>
+          <w:szCs w:val="28"/>
+        </w:rPr>
+        <w:t xml:space="preserve"> repoussa son adversaire du jour d’un mouvement d’épée. Alvian Dorell lui avait opposé Harman, un grand diable qui dépassait le mercenaire d’une demi-tête. Ce qui faisait de lui un géant, et le plus grand des hommes qu’avait engagés Alvian, évidemment. </w:t>
       </w:r>
       <w:r>
         <w:rPr>
@@ -69,7 +90,25 @@
           <w:sz w:val="28"/>
           <w:szCs w:val="28"/>
         </w:rPr>
-        <w:t>se plaignait souvent Joren en son for intérieur, frustré de ne pas être le combattant le plus imposant de la bande.</w:t>
+        <w:t xml:space="preserve">se plaignait souvent </w:t>
+      </w:r>
+      <w:proofErr w:type="spellStart"/>
+      <w:r>
+        <w:rPr>
+          <w:rFonts w:ascii="Times New Roman" w:hAnsi="Times New Roman" w:cs="Times New Roman"/>
+          <w:sz w:val="28"/>
+          <w:szCs w:val="28"/>
+        </w:rPr>
+        <w:t>Joren</w:t>
+      </w:r>
+      <w:proofErr w:type="spellEnd"/>
+      <w:r>
+        <w:rPr>
+          <w:rFonts w:ascii="Times New Roman" w:hAnsi="Times New Roman" w:cs="Times New Roman"/>
+          <w:sz w:val="28"/>
+          <w:szCs w:val="28"/>
+        </w:rPr>
+        <w:t xml:space="preserve"> en son for intérieur, frustré de ne pas être le combattant le plus imposant de la bande.</w:t>
       </w:r>
     </w:p>
     <w:p>
@@ -109,7 +148,25 @@
           <w:sz w:val="28"/>
           <w:szCs w:val="28"/>
         </w:rPr>
-        <w:t>Mais pour l’heure, c’était un affrontement à l’épée, et Joren était le meilleur. En tout cas, il n’avait jamais affronté quelqu’un qui le batte. Peut-être qu’il choisissait bien ses ennemis, aussi.</w:t>
+        <w:t xml:space="preserve">Mais pour l’heure, c’était un affrontement à l’épée, et </w:t>
+      </w:r>
+      <w:proofErr w:type="spellStart"/>
+      <w:r>
+        <w:rPr>
+          <w:rFonts w:ascii="Times New Roman" w:hAnsi="Times New Roman" w:cs="Times New Roman"/>
+          <w:sz w:val="28"/>
+          <w:szCs w:val="28"/>
+        </w:rPr>
+        <w:t>Joren</w:t>
+      </w:r>
+      <w:proofErr w:type="spellEnd"/>
+      <w:r>
+        <w:rPr>
+          <w:rFonts w:ascii="Times New Roman" w:hAnsi="Times New Roman" w:cs="Times New Roman"/>
+          <w:sz w:val="28"/>
+          <w:szCs w:val="28"/>
+        </w:rPr>
+        <w:t xml:space="preserve"> était le meilleur. En tout cas, il n’avait jamais affronté quelqu’un qui le batte. Peut-être qu’il choisissait bien ses ennemis, aussi.</w:t>
       </w:r>
     </w:p>
     <w:p>
@@ -145,15 +202,43 @@
           <w:sz w:val="28"/>
           <w:szCs w:val="28"/>
         </w:rPr>
-        <w:t>s un saut en arrière plaça Joren</w:t>
-      </w:r>
-      <w:r>
-        <w:rPr>
-          <w:rFonts w:ascii="Times New Roman" w:hAnsi="Times New Roman" w:cs="Times New Roman"/>
-          <w:sz w:val="28"/>
-          <w:szCs w:val="28"/>
-        </w:rPr>
-        <w:t xml:space="preserve"> hors de portée de la lame adverse. Le géant aurait mieux fait de tenir son épée à une seule main pour augmenter son allonge, mais il semblait croire qu’il avait plus de force avec deux bras. </w:t>
+        <w:t xml:space="preserve">s un saut en arrière plaça </w:t>
+      </w:r>
+      <w:proofErr w:type="spellStart"/>
+      <w:r>
+        <w:rPr>
+          <w:rFonts w:ascii="Times New Roman" w:hAnsi="Times New Roman" w:cs="Times New Roman"/>
+          <w:sz w:val="28"/>
+          <w:szCs w:val="28"/>
+        </w:rPr>
+        <w:t>Joren</w:t>
+      </w:r>
+      <w:proofErr w:type="spellEnd"/>
+      <w:r>
+        <w:rPr>
+          <w:rFonts w:ascii="Times New Roman" w:hAnsi="Times New Roman" w:cs="Times New Roman"/>
+          <w:sz w:val="28"/>
+          <w:szCs w:val="28"/>
+        </w:rPr>
+        <w:t xml:space="preserve"> hors de portée de la lame adverse. Le géant aurait mieux fait de tenir son épée à une seule main pour augmenter son allonge, mais il semblait croire qu’il </w:t>
+      </w:r>
+      <w:proofErr w:type="gramStart"/>
+      <w:r>
+        <w:rPr>
+          <w:rFonts w:ascii="Times New Roman" w:hAnsi="Times New Roman" w:cs="Times New Roman"/>
+          <w:sz w:val="28"/>
+          <w:szCs w:val="28"/>
+        </w:rPr>
+        <w:t>avait</w:t>
+      </w:r>
+      <w:proofErr w:type="gramEnd"/>
+      <w:r>
+        <w:rPr>
+          <w:rFonts w:ascii="Times New Roman" w:hAnsi="Times New Roman" w:cs="Times New Roman"/>
+          <w:sz w:val="28"/>
+          <w:szCs w:val="28"/>
+        </w:rPr>
+        <w:t xml:space="preserve"> plus de force avec deux bras. </w:t>
       </w:r>
       <w:r>
         <w:rPr>
@@ -164,33 +249,71 @@
         </w:rPr>
         <w:t xml:space="preserve">Un bel idiot ! </w:t>
       </w:r>
-      <w:r>
-        <w:rPr>
-          <w:rFonts w:ascii="Times New Roman" w:hAnsi="Times New Roman" w:cs="Times New Roman"/>
-          <w:sz w:val="28"/>
-          <w:szCs w:val="28"/>
-        </w:rPr>
-        <w:t>Joren frappa rapidement de taille, mais Harman lui opposa son épée en poussant un grognement et l’acier crissa. Joren frappa encore, de l’autre côté cette fois, et Harman mit trop de temps à déplacer son épée. La demi-parade qui en résulta lui arracha un cri de douleur quand l’acier du mercenaire lui défonça en partie son épaule. Il en aurait perdu un bras s’il n’avait pas porté d’armure.</w:t>
-      </w:r>
-    </w:p>
-    <w:p>
-      <w:pPr>
-        <w:pStyle w:val="NoSpacing"/>
-        <w:ind w:firstLine="709"/>
-        <w:jc w:val="both"/>
-        <w:rPr>
-          <w:rFonts w:ascii="Times New Roman" w:hAnsi="Times New Roman" w:cs="Times New Roman"/>
-          <w:sz w:val="28"/>
-          <w:szCs w:val="28"/>
-        </w:rPr>
-      </w:pPr>
-      <w:r>
-        <w:rPr>
-          <w:rFonts w:ascii="Times New Roman" w:hAnsi="Times New Roman" w:cs="Times New Roman"/>
-          <w:sz w:val="28"/>
-          <w:szCs w:val="28"/>
-        </w:rPr>
-        <w:t>Joren aurait pu l’achever en quelques secondes. Il lui aurait suffi de se jeter sur lui pendant qu’il reprenait son souffle et lui poser son poignard sur la gorge, mais</w:t>
+      <w:proofErr w:type="spellStart"/>
+      <w:r>
+        <w:rPr>
+          <w:rFonts w:ascii="Times New Roman" w:hAnsi="Times New Roman" w:cs="Times New Roman"/>
+          <w:sz w:val="28"/>
+          <w:szCs w:val="28"/>
+        </w:rPr>
+        <w:t>Joren</w:t>
+      </w:r>
+      <w:proofErr w:type="spellEnd"/>
+      <w:r>
+        <w:rPr>
+          <w:rFonts w:ascii="Times New Roman" w:hAnsi="Times New Roman" w:cs="Times New Roman"/>
+          <w:sz w:val="28"/>
+          <w:szCs w:val="28"/>
+        </w:rPr>
+        <w:t xml:space="preserve"> frappa rapidement de taille, mais Harman lui opposa son épée en poussant un grognement et l’acier crissa. </w:t>
+      </w:r>
+      <w:proofErr w:type="spellStart"/>
+      <w:r>
+        <w:rPr>
+          <w:rFonts w:ascii="Times New Roman" w:hAnsi="Times New Roman" w:cs="Times New Roman"/>
+          <w:sz w:val="28"/>
+          <w:szCs w:val="28"/>
+        </w:rPr>
+        <w:t>Joren</w:t>
+      </w:r>
+      <w:proofErr w:type="spellEnd"/>
+      <w:r>
+        <w:rPr>
+          <w:rFonts w:ascii="Times New Roman" w:hAnsi="Times New Roman" w:cs="Times New Roman"/>
+          <w:sz w:val="28"/>
+          <w:szCs w:val="28"/>
+        </w:rPr>
+        <w:t xml:space="preserve"> frappa encore, de l’autre côté cette fois, et Harman mit trop de temps à déplacer son épée. La demi-parade qui en résulta lui arracha un cri de douleur quand l’acier du mercenaire lui défonça en partie son épaule. Il en aurait perdu un bras s’il n’avait pas porté d’armure.</w:t>
+      </w:r>
+    </w:p>
+    <w:p>
+      <w:pPr>
+        <w:pStyle w:val="NoSpacing"/>
+        <w:ind w:firstLine="709"/>
+        <w:jc w:val="both"/>
+        <w:rPr>
+          <w:rFonts w:ascii="Times New Roman" w:hAnsi="Times New Roman" w:cs="Times New Roman"/>
+          <w:sz w:val="28"/>
+          <w:szCs w:val="28"/>
+        </w:rPr>
+      </w:pPr>
+      <w:proofErr w:type="spellStart"/>
+      <w:r>
+        <w:rPr>
+          <w:rFonts w:ascii="Times New Roman" w:hAnsi="Times New Roman" w:cs="Times New Roman"/>
+          <w:sz w:val="28"/>
+          <w:szCs w:val="28"/>
+        </w:rPr>
+        <w:t>Joren</w:t>
+      </w:r>
+      <w:proofErr w:type="spellEnd"/>
+      <w:r>
+        <w:rPr>
+          <w:rFonts w:ascii="Times New Roman" w:hAnsi="Times New Roman" w:cs="Times New Roman"/>
+          <w:sz w:val="28"/>
+          <w:szCs w:val="28"/>
+        </w:rPr>
+        <w:t xml:space="preserve"> aurait pu l’achever en quelques secondes. Il lui aurait suffi de se jeter sur lui pendant qu’il reprenait son souffle et lui poser son poignard sur la gorge, mais</w:t>
       </w:r>
       <w:r>
         <w:rPr>
@@ -242,7 +365,25 @@
           <w:sz w:val="28"/>
           <w:szCs w:val="28"/>
         </w:rPr>
-        <w:t>-toi. Joren t’aurait déjà tué plusieurs fois si je lui avais dit que tel était le but de votre affrontement. Mais il ne s’agit que d’entrainement. Vous vous êtes tous bien battus, et je vous ai observés. J’ai fait mon choix. J’</w:t>
+        <w:t xml:space="preserve">-toi. </w:t>
+      </w:r>
+      <w:proofErr w:type="spellStart"/>
+      <w:r>
+        <w:rPr>
+          <w:rFonts w:ascii="Times New Roman" w:hAnsi="Times New Roman" w:cs="Times New Roman"/>
+          <w:sz w:val="28"/>
+          <w:szCs w:val="28"/>
+        </w:rPr>
+        <w:t>Joren</w:t>
+      </w:r>
+      <w:proofErr w:type="spellEnd"/>
+      <w:r>
+        <w:rPr>
+          <w:rFonts w:ascii="Times New Roman" w:hAnsi="Times New Roman" w:cs="Times New Roman"/>
+          <w:sz w:val="28"/>
+          <w:szCs w:val="28"/>
+        </w:rPr>
+        <w:t xml:space="preserve"> t’aurait déjà tué plusieurs fois si je lui avais dit que tel était le but de votre affrontement. Mais il ne s’agit que d’entrainement. Vous vous êtes tous bien battus, et je vous ai observés. J’ai fait mon choix. J’</w:t>
       </w:r>
       <w:r>
         <w:rPr>
@@ -286,7 +427,25 @@
           <w:sz w:val="28"/>
           <w:szCs w:val="28"/>
         </w:rPr>
-        <w:t>Le maitre des espions de la maison Tymeros avait expliqué le premier jour qu’il avait recruté un grand nombre d’hommes, mais qu’il n’en garderait pour les besoins de sa mission que quelques-uns. Les autres pourraient repartir chez eux avec une somme modique pour les dédommager de leur temps. Et les autres seraient engagés pour une mission qu’il leur expliquerait le moment venu.</w:t>
+        <w:t xml:space="preserve">Le maitre des espions de la maison </w:t>
+      </w:r>
+      <w:proofErr w:type="spellStart"/>
+      <w:r>
+        <w:rPr>
+          <w:rFonts w:ascii="Times New Roman" w:hAnsi="Times New Roman" w:cs="Times New Roman"/>
+          <w:sz w:val="28"/>
+          <w:szCs w:val="28"/>
+        </w:rPr>
+        <w:t>Tymeros</w:t>
+      </w:r>
+      <w:proofErr w:type="spellEnd"/>
+      <w:r>
+        <w:rPr>
+          <w:rFonts w:ascii="Times New Roman" w:hAnsi="Times New Roman" w:cs="Times New Roman"/>
+          <w:sz w:val="28"/>
+          <w:szCs w:val="28"/>
+        </w:rPr>
+        <w:t xml:space="preserve"> avait expliqué le premier jour qu’il avait recruté un grand nombre d’hommes, mais qu’il n’en garderait pour les besoins de sa mission que quelques-uns. Les autres pourraient repartir chez eux avec une somme modique pour les dédommager de leur temps. Et les autres seraient engagés pour une mission qu’il leur expliquerait le moment venu.</w:t>
       </w:r>
     </w:p>
     <w:p>
@@ -307,35 +466,153 @@
           <w:szCs w:val="28"/>
         </w:rPr>
         <w:lastRenderedPageBreak/>
-        <w:t>Le moment était finalement venu après l’ultime combat. Alvian avait eu du mal à départager Harman et Joren, mais il avait finalement décidé de garder les deux hommes. A eux deux s’ajoutaient un dénommé Piro, un jeune homme sans famille venu des Cités Libres, un dénommé Karl</w:t>
-      </w:r>
-      <w:r>
-        <w:rPr>
-          <w:rFonts w:ascii="Times New Roman" w:hAnsi="Times New Roman" w:cs="Times New Roman"/>
-          <w:sz w:val="28"/>
-          <w:szCs w:val="28"/>
-        </w:rPr>
-        <w:t>, mercenaire comme Joren, et semblait-il un très bon combattant –il avait failli battre Joren–, et enfin Aramdi Arhan, un taciturne habile du poignard venu lui aussi d’une Cité Libre.</w:t>
-      </w:r>
-    </w:p>
-    <w:p>
-      <w:pPr>
-        <w:pStyle w:val="NoSpacing"/>
-        <w:ind w:firstLine="709"/>
-        <w:jc w:val="both"/>
-        <w:rPr>
-          <w:rFonts w:ascii="Times New Roman" w:hAnsi="Times New Roman" w:cs="Times New Roman"/>
-          <w:sz w:val="28"/>
-          <w:szCs w:val="28"/>
-        </w:rPr>
-      </w:pPr>
-      <w:r>
-        <w:rPr>
-          <w:rFonts w:ascii="Times New Roman" w:hAnsi="Times New Roman" w:cs="Times New Roman"/>
-          <w:sz w:val="28"/>
-          <w:szCs w:val="28"/>
-        </w:rPr>
-        <w:t>Joren avait du mal à trouver un point commun entre ses compagnons, et se dit qu’Alvian Dorell aurait mieux fait d’embaucher seulement Karl et lui-même. Mais bon, l’espion devait avoir ses raisons.</w:t>
+        <w:t xml:space="preserve">Le moment était finalement venu après l’ultime combat. Alvian avait eu du mal à départager Harman et </w:t>
+      </w:r>
+      <w:proofErr w:type="spellStart"/>
+      <w:r>
+        <w:rPr>
+          <w:rFonts w:ascii="Times New Roman" w:hAnsi="Times New Roman" w:cs="Times New Roman"/>
+          <w:sz w:val="28"/>
+          <w:szCs w:val="28"/>
+        </w:rPr>
+        <w:t>Joren</w:t>
+      </w:r>
+      <w:proofErr w:type="spellEnd"/>
+      <w:r>
+        <w:rPr>
+          <w:rFonts w:ascii="Times New Roman" w:hAnsi="Times New Roman" w:cs="Times New Roman"/>
+          <w:sz w:val="28"/>
+          <w:szCs w:val="28"/>
+        </w:rPr>
+        <w:t xml:space="preserve">, mais il avait finalement décidé de garder les deux hommes. A eux deux s’ajoutaient un dénommé </w:t>
+      </w:r>
+      <w:proofErr w:type="spellStart"/>
+      <w:r>
+        <w:rPr>
+          <w:rFonts w:ascii="Times New Roman" w:hAnsi="Times New Roman" w:cs="Times New Roman"/>
+          <w:sz w:val="28"/>
+          <w:szCs w:val="28"/>
+        </w:rPr>
+        <w:t>Piro</w:t>
+      </w:r>
+      <w:proofErr w:type="spellEnd"/>
+      <w:r>
+        <w:rPr>
+          <w:rFonts w:ascii="Times New Roman" w:hAnsi="Times New Roman" w:cs="Times New Roman"/>
+          <w:sz w:val="28"/>
+          <w:szCs w:val="28"/>
+        </w:rPr>
+        <w:t>, un jeune homme sans famille venu des Cités Libres, un dénommé Karl</w:t>
+      </w:r>
+      <w:r>
+        <w:rPr>
+          <w:rFonts w:ascii="Times New Roman" w:hAnsi="Times New Roman" w:cs="Times New Roman"/>
+          <w:sz w:val="28"/>
+          <w:szCs w:val="28"/>
+        </w:rPr>
+        <w:t xml:space="preserve">, mercenaire comme </w:t>
+      </w:r>
+      <w:proofErr w:type="spellStart"/>
+      <w:r>
+        <w:rPr>
+          <w:rFonts w:ascii="Times New Roman" w:hAnsi="Times New Roman" w:cs="Times New Roman"/>
+          <w:sz w:val="28"/>
+          <w:szCs w:val="28"/>
+        </w:rPr>
+        <w:t>Joren</w:t>
+      </w:r>
+      <w:proofErr w:type="spellEnd"/>
+      <w:r>
+        <w:rPr>
+          <w:rFonts w:ascii="Times New Roman" w:hAnsi="Times New Roman" w:cs="Times New Roman"/>
+          <w:sz w:val="28"/>
+          <w:szCs w:val="28"/>
+        </w:rPr>
+        <w:t xml:space="preserve">, et semblait-il un très bon combattant –il avait failli battre </w:t>
+      </w:r>
+      <w:proofErr w:type="spellStart"/>
+      <w:r>
+        <w:rPr>
+          <w:rFonts w:ascii="Times New Roman" w:hAnsi="Times New Roman" w:cs="Times New Roman"/>
+          <w:sz w:val="28"/>
+          <w:szCs w:val="28"/>
+        </w:rPr>
+        <w:t>Joren</w:t>
+      </w:r>
+      <w:proofErr w:type="spellEnd"/>
+      <w:r>
+        <w:rPr>
+          <w:rFonts w:ascii="Times New Roman" w:hAnsi="Times New Roman" w:cs="Times New Roman"/>
+          <w:sz w:val="28"/>
+          <w:szCs w:val="28"/>
+        </w:rPr>
+        <w:t xml:space="preserve">–, et enfin </w:t>
+      </w:r>
+      <w:proofErr w:type="spellStart"/>
+      <w:r>
+        <w:rPr>
+          <w:rFonts w:ascii="Times New Roman" w:hAnsi="Times New Roman" w:cs="Times New Roman"/>
+          <w:sz w:val="28"/>
+          <w:szCs w:val="28"/>
+        </w:rPr>
+        <w:t>Aramdi</w:t>
+      </w:r>
+      <w:proofErr w:type="spellEnd"/>
+      <w:r>
+        <w:rPr>
+          <w:rFonts w:ascii="Times New Roman" w:hAnsi="Times New Roman" w:cs="Times New Roman"/>
+          <w:sz w:val="28"/>
+          <w:szCs w:val="28"/>
+        </w:rPr>
+        <w:t xml:space="preserve"> </w:t>
+      </w:r>
+      <w:proofErr w:type="spellStart"/>
+      <w:r>
+        <w:rPr>
+          <w:rFonts w:ascii="Times New Roman" w:hAnsi="Times New Roman" w:cs="Times New Roman"/>
+          <w:sz w:val="28"/>
+          <w:szCs w:val="28"/>
+        </w:rPr>
+        <w:t>Arhan</w:t>
+      </w:r>
+      <w:proofErr w:type="spellEnd"/>
+      <w:r>
+        <w:rPr>
+          <w:rFonts w:ascii="Times New Roman" w:hAnsi="Times New Roman" w:cs="Times New Roman"/>
+          <w:sz w:val="28"/>
+          <w:szCs w:val="28"/>
+        </w:rPr>
+        <w:t>, un taciturne habile du poignard venu lui aussi d’une Cité Libre.</w:t>
+      </w:r>
+    </w:p>
+    <w:p>
+      <w:pPr>
+        <w:pStyle w:val="NoSpacing"/>
+        <w:ind w:firstLine="709"/>
+        <w:jc w:val="both"/>
+        <w:rPr>
+          <w:rFonts w:ascii="Times New Roman" w:hAnsi="Times New Roman" w:cs="Times New Roman"/>
+          <w:sz w:val="28"/>
+          <w:szCs w:val="28"/>
+        </w:rPr>
+      </w:pPr>
+      <w:proofErr w:type="spellStart"/>
+      <w:r>
+        <w:rPr>
+          <w:rFonts w:ascii="Times New Roman" w:hAnsi="Times New Roman" w:cs="Times New Roman"/>
+          <w:sz w:val="28"/>
+          <w:szCs w:val="28"/>
+        </w:rPr>
+        <w:t>Joren</w:t>
+      </w:r>
+      <w:proofErr w:type="spellEnd"/>
+      <w:r>
+        <w:rPr>
+          <w:rFonts w:ascii="Times New Roman" w:hAnsi="Times New Roman" w:cs="Times New Roman"/>
+          <w:sz w:val="28"/>
+          <w:szCs w:val="28"/>
+        </w:rPr>
+        <w:t xml:space="preserve"> avait du mal à trouver un point commun entre ses compagnons, et se dit qu’Alvian Dorell aurait mieux fait d’embaucher seulement Karl et lui-même. Mais bon, l’espion devait avoir ses raisons.</w:t>
       </w:r>
     </w:p>
     <w:p>
@@ -394,13 +671,77 @@
           <w:szCs w:val="28"/>
         </w:rPr>
       </w:pPr>
-      <w:r>
-        <w:rPr>
-          <w:rFonts w:ascii="Times New Roman" w:hAnsi="Times New Roman" w:cs="Times New Roman"/>
-          <w:sz w:val="28"/>
-          <w:szCs w:val="28"/>
-        </w:rPr>
-        <w:t xml:space="preserve">Joren découvrit que Dorell leur réservait bien des surprises. Il ne leur avait toujours pas expliqué leur mission finale, si tant est qu’il y en ait  bien une. En revanche, Joren comprit que les combats de démonstration auxquels ils avaient dû se livrer étaient une partie de plaisir. Partie de plaisir qui avait couté un doigt à un homme qui n’avait pas été assez vif lors d’un affrontement avec Aramdi Arhan, et une blessure à la jambe à un autre qui avait succombé à la force d’Harman et boiterait probablement à vie. </w:t>
+      <w:proofErr w:type="spellStart"/>
+      <w:r>
+        <w:rPr>
+          <w:rFonts w:ascii="Times New Roman" w:hAnsi="Times New Roman" w:cs="Times New Roman"/>
+          <w:sz w:val="28"/>
+          <w:szCs w:val="28"/>
+        </w:rPr>
+        <w:t>Joren</w:t>
+      </w:r>
+      <w:proofErr w:type="spellEnd"/>
+      <w:r>
+        <w:rPr>
+          <w:rFonts w:ascii="Times New Roman" w:hAnsi="Times New Roman" w:cs="Times New Roman"/>
+          <w:sz w:val="28"/>
+          <w:szCs w:val="28"/>
+        </w:rPr>
+        <w:t xml:space="preserve"> découvrit que Dorell leur réservait bien des surprises. Il ne leur avait toujours pas expliqué leur mission finale, si tant est qu’il y en ait  bien une. En revanche, </w:t>
+      </w:r>
+      <w:proofErr w:type="spellStart"/>
+      <w:r>
+        <w:rPr>
+          <w:rFonts w:ascii="Times New Roman" w:hAnsi="Times New Roman" w:cs="Times New Roman"/>
+          <w:sz w:val="28"/>
+          <w:szCs w:val="28"/>
+        </w:rPr>
+        <w:t>Joren</w:t>
+      </w:r>
+      <w:proofErr w:type="spellEnd"/>
+      <w:r>
+        <w:rPr>
+          <w:rFonts w:ascii="Times New Roman" w:hAnsi="Times New Roman" w:cs="Times New Roman"/>
+          <w:sz w:val="28"/>
+          <w:szCs w:val="28"/>
+        </w:rPr>
+        <w:t xml:space="preserve"> comprit que les combats de démonstration auxquels ils avaient dû se livrer étaient une partie de plaisir. Partie de plaisir qui avait couté un doigt à un homme qui n’avait pas été assez vif lors d’un affrontement avec </w:t>
+      </w:r>
+      <w:proofErr w:type="spellStart"/>
+      <w:r>
+        <w:rPr>
+          <w:rFonts w:ascii="Times New Roman" w:hAnsi="Times New Roman" w:cs="Times New Roman"/>
+          <w:sz w:val="28"/>
+          <w:szCs w:val="28"/>
+        </w:rPr>
+        <w:t>Aramdi</w:t>
+      </w:r>
+      <w:proofErr w:type="spellEnd"/>
+      <w:r>
+        <w:rPr>
+          <w:rFonts w:ascii="Times New Roman" w:hAnsi="Times New Roman" w:cs="Times New Roman"/>
+          <w:sz w:val="28"/>
+          <w:szCs w:val="28"/>
+        </w:rPr>
+        <w:t xml:space="preserve"> </w:t>
+      </w:r>
+      <w:proofErr w:type="spellStart"/>
+      <w:r>
+        <w:rPr>
+          <w:rFonts w:ascii="Times New Roman" w:hAnsi="Times New Roman" w:cs="Times New Roman"/>
+          <w:sz w:val="28"/>
+          <w:szCs w:val="28"/>
+        </w:rPr>
+        <w:t>Arhan</w:t>
+      </w:r>
+      <w:proofErr w:type="spellEnd"/>
+      <w:r>
+        <w:rPr>
+          <w:rFonts w:ascii="Times New Roman" w:hAnsi="Times New Roman" w:cs="Times New Roman"/>
+          <w:sz w:val="28"/>
+          <w:szCs w:val="28"/>
+        </w:rPr>
+        <w:t xml:space="preserve">, et une blessure à la jambe à un autre qui avait succombé à la force d’Harman et boiterait probablement à vie. </w:t>
       </w:r>
       <w:r>
         <w:rPr>
@@ -440,13 +781,23 @@
           <w:szCs w:val="28"/>
         </w:rPr>
       </w:pPr>
-      <w:r>
-        <w:rPr>
-          <w:rFonts w:ascii="Times New Roman" w:hAnsi="Times New Roman" w:cs="Times New Roman"/>
-          <w:sz w:val="28"/>
-          <w:szCs w:val="28"/>
-        </w:rPr>
-        <w:t xml:space="preserve">Joren </w:t>
+      <w:proofErr w:type="spellStart"/>
+      <w:r>
+        <w:rPr>
+          <w:rFonts w:ascii="Times New Roman" w:hAnsi="Times New Roman" w:cs="Times New Roman"/>
+          <w:sz w:val="28"/>
+          <w:szCs w:val="28"/>
+        </w:rPr>
+        <w:t>Joren</w:t>
+      </w:r>
+      <w:proofErr w:type="spellEnd"/>
+      <w:r>
+        <w:rPr>
+          <w:rFonts w:ascii="Times New Roman" w:hAnsi="Times New Roman" w:cs="Times New Roman"/>
+          <w:sz w:val="28"/>
+          <w:szCs w:val="28"/>
+        </w:rPr>
+        <w:t xml:space="preserve"> </w:t>
       </w:r>
       <w:r>
         <w:rPr>
@@ -486,15 +837,87 @@
           <w:sz w:val="28"/>
           <w:szCs w:val="28"/>
         </w:rPr>
-        <w:t>même, bien qu’il ne s’en soit pas fait beaucoup, et aucun qu’il ait gardé longtemps. La deuxième règle était : si tu ne peux pas être plus fort que quelqu’un, barre-toi. Pas la peine de jouer les grandes gueules. Si on voulait rester en vie il fallait y mettre du sien. Et le pauvre infirme n’avait pas su respecter ces deux règles simples. C’était pourtant simple de gagner contre Harman. Il suffisait de le laisser se fatiguer cinq minutes à frapper dans le vide, avant de l’attaquer par surprise.</w:t>
-      </w:r>
-      <w:r>
-        <w:rPr>
-          <w:rFonts w:ascii="Times New Roman" w:hAnsi="Times New Roman" w:cs="Times New Roman"/>
-          <w:sz w:val="28"/>
-          <w:szCs w:val="28"/>
-        </w:rPr>
-        <w:t xml:space="preserve"> Simple comme bonjour de battre un grand balourd. C’était plutôt Piro ou Aramdi dont il fallait se méfier, des rapides, eux. Et Karl, qui avait l’expérience d’un mercenaire aguerri. Le genre qui a participé à de nombreux combats, qui cachait son jeu selon Joren. </w:t>
+        <w:t xml:space="preserve">même, bien qu’il ne s’en soit pas fait beaucoup, et aucun qu’il ait gardé longtemps. La deuxième règle était : si tu ne peux pas être plus fort que quelqu’un, barre-toi. Pas la peine de jouer les </w:t>
+      </w:r>
+      <w:proofErr w:type="gramStart"/>
+      <w:r>
+        <w:rPr>
+          <w:rFonts w:ascii="Times New Roman" w:hAnsi="Times New Roman" w:cs="Times New Roman"/>
+          <w:sz w:val="28"/>
+          <w:szCs w:val="28"/>
+        </w:rPr>
+        <w:t>grandes</w:t>
+      </w:r>
+      <w:proofErr w:type="gramEnd"/>
+      <w:r>
+        <w:rPr>
+          <w:rFonts w:ascii="Times New Roman" w:hAnsi="Times New Roman" w:cs="Times New Roman"/>
+          <w:sz w:val="28"/>
+          <w:szCs w:val="28"/>
+        </w:rPr>
+        <w:t xml:space="preserve"> gueules. Si on voulait rester en vie il fallait y mettre du sien. Et le pauvre infirme n’avait pas su respecter ces deux règles simples. C’était pourtant simple de gagner contre Harman. Il suffisait de le laisser se fatiguer cinq minutes à frapper dans le vide, avant de l’attaquer par surprise.</w:t>
+      </w:r>
+      <w:r>
+        <w:rPr>
+          <w:rFonts w:ascii="Times New Roman" w:hAnsi="Times New Roman" w:cs="Times New Roman"/>
+          <w:sz w:val="28"/>
+          <w:szCs w:val="28"/>
+        </w:rPr>
+        <w:t xml:space="preserve"> Simple comme bonjour de battre un grand balourd. C’était plutôt </w:t>
+      </w:r>
+      <w:proofErr w:type="spellStart"/>
+      <w:r>
+        <w:rPr>
+          <w:rFonts w:ascii="Times New Roman" w:hAnsi="Times New Roman" w:cs="Times New Roman"/>
+          <w:sz w:val="28"/>
+          <w:szCs w:val="28"/>
+        </w:rPr>
+        <w:t>Piro</w:t>
+      </w:r>
+      <w:proofErr w:type="spellEnd"/>
+      <w:r>
+        <w:rPr>
+          <w:rFonts w:ascii="Times New Roman" w:hAnsi="Times New Roman" w:cs="Times New Roman"/>
+          <w:sz w:val="28"/>
+          <w:szCs w:val="28"/>
+        </w:rPr>
+        <w:t xml:space="preserve"> ou </w:t>
+      </w:r>
+      <w:proofErr w:type="spellStart"/>
+      <w:r>
+        <w:rPr>
+          <w:rFonts w:ascii="Times New Roman" w:hAnsi="Times New Roman" w:cs="Times New Roman"/>
+          <w:sz w:val="28"/>
+          <w:szCs w:val="28"/>
+        </w:rPr>
+        <w:t>Aramdi</w:t>
+      </w:r>
+      <w:proofErr w:type="spellEnd"/>
+      <w:r>
+        <w:rPr>
+          <w:rFonts w:ascii="Times New Roman" w:hAnsi="Times New Roman" w:cs="Times New Roman"/>
+          <w:sz w:val="28"/>
+          <w:szCs w:val="28"/>
+        </w:rPr>
+        <w:t xml:space="preserve"> dont il fallait se méfier, des rapides, eux. Et Karl, qui avait l’expérience d’un mercenaire aguerri. Le genre qui a participé à de nombreux combats, qui cachait son jeu selon </w:t>
+      </w:r>
+      <w:proofErr w:type="spellStart"/>
+      <w:r>
+        <w:rPr>
+          <w:rFonts w:ascii="Times New Roman" w:hAnsi="Times New Roman" w:cs="Times New Roman"/>
+          <w:sz w:val="28"/>
+          <w:szCs w:val="28"/>
+        </w:rPr>
+        <w:t>Joren</w:t>
+      </w:r>
+      <w:proofErr w:type="spellEnd"/>
+      <w:r>
+        <w:rPr>
+          <w:rFonts w:ascii="Times New Roman" w:hAnsi="Times New Roman" w:cs="Times New Roman"/>
+          <w:sz w:val="28"/>
+          <w:szCs w:val="28"/>
+        </w:rPr>
+        <w:t xml:space="preserve">. </w:t>
       </w:r>
       <w:r>
         <w:rPr>
@@ -655,7 +1078,25 @@
           <w:sz w:val="28"/>
           <w:szCs w:val="28"/>
         </w:rPr>
-        <w:t xml:space="preserve"> regards curieux qui ne s’attardaient guère en rencontrant le regard patibulaire des membres du groupe. Après la course, qui durait parfois une heure, et parfois trois, ils s’entrainaient au combat sur un terrain situé hors de la ville, qui appartenait visiblement à Dorell. Ils avaient quartier libre le midi, afin de se restaurer et se reposer un peu, ou bien courir la gueuse. Joren en profitait souvent pour dépenser dans l’un ou l’autre bordel</w:t>
+        <w:t xml:space="preserve"> regards curieux qui ne s’attardaient guère en rencontrant le regard patibulaire des membres du groupe. Après la course, qui durait parfois une heure, et parfois trois, ils s’entrainaient au combat sur un terrain situé hors de la ville, qui appartenait visiblement à Dorell. Ils avaient quartier libre le midi, afin de se restaurer et se reposer un peu, ou bien courir la gueuse. </w:t>
+      </w:r>
+      <w:proofErr w:type="spellStart"/>
+      <w:r>
+        <w:rPr>
+          <w:rFonts w:ascii="Times New Roman" w:hAnsi="Times New Roman" w:cs="Times New Roman"/>
+          <w:sz w:val="28"/>
+          <w:szCs w:val="28"/>
+        </w:rPr>
+        <w:t>Joren</w:t>
+      </w:r>
+      <w:proofErr w:type="spellEnd"/>
+      <w:r>
+        <w:rPr>
+          <w:rFonts w:ascii="Times New Roman" w:hAnsi="Times New Roman" w:cs="Times New Roman"/>
+          <w:sz w:val="28"/>
+          <w:szCs w:val="28"/>
+        </w:rPr>
+        <w:t xml:space="preserve"> en profitait souvent pour dépenser dans l’un ou l’autre bordel</w:t>
       </w:r>
       <w:r>
         <w:rPr>
@@ -715,7 +1156,25 @@
           <w:sz w:val="28"/>
           <w:szCs w:val="28"/>
         </w:rPr>
-        <w:t>L’après-midi, les hommes devaient se livrer à de nombreux exercices de force ou d’agilité. Joren avait conscience de repousser progressivement ses limites, même si sa résistance était à la base un peu plus élevée que celle de ses camarades.</w:t>
+        <w:t xml:space="preserve">L’après-midi, les hommes devaient se livrer à de nombreux exercices de force ou d’agilité. </w:t>
+      </w:r>
+      <w:proofErr w:type="spellStart"/>
+      <w:r>
+        <w:rPr>
+          <w:rFonts w:ascii="Times New Roman" w:hAnsi="Times New Roman" w:cs="Times New Roman"/>
+          <w:sz w:val="28"/>
+          <w:szCs w:val="28"/>
+        </w:rPr>
+        <w:t>Joren</w:t>
+      </w:r>
+      <w:proofErr w:type="spellEnd"/>
+      <w:r>
+        <w:rPr>
+          <w:rFonts w:ascii="Times New Roman" w:hAnsi="Times New Roman" w:cs="Times New Roman"/>
+          <w:sz w:val="28"/>
+          <w:szCs w:val="28"/>
+        </w:rPr>
+        <w:t xml:space="preserve"> avait conscience de repousser progressivement ses limites, même si sa résistance était à la base un peu plus élevée que celle de ses camarades.</w:t>
       </w:r>
       <w:r>
         <w:rPr>
@@ -832,7 +1291,61 @@
           <w:sz w:val="28"/>
           <w:szCs w:val="28"/>
         </w:rPr>
-        <w:t>. Fils d’Alek Dorell, seigneur de Sandiers, avait appris Joren.</w:t>
+        <w:t>. Fils d’</w:t>
+      </w:r>
+      <w:proofErr w:type="spellStart"/>
+      <w:r>
+        <w:rPr>
+          <w:rFonts w:ascii="Times New Roman" w:hAnsi="Times New Roman" w:cs="Times New Roman"/>
+          <w:sz w:val="28"/>
+          <w:szCs w:val="28"/>
+        </w:rPr>
+        <w:t>Alek</w:t>
+      </w:r>
+      <w:proofErr w:type="spellEnd"/>
+      <w:r>
+        <w:rPr>
+          <w:rFonts w:ascii="Times New Roman" w:hAnsi="Times New Roman" w:cs="Times New Roman"/>
+          <w:sz w:val="28"/>
+          <w:szCs w:val="28"/>
+        </w:rPr>
+        <w:t xml:space="preserve"> Dorell, seigneur de </w:t>
+      </w:r>
+      <w:proofErr w:type="spellStart"/>
+      <w:r>
+        <w:rPr>
+          <w:rFonts w:ascii="Times New Roman" w:hAnsi="Times New Roman" w:cs="Times New Roman"/>
+          <w:sz w:val="28"/>
+          <w:szCs w:val="28"/>
+        </w:rPr>
+        <w:t>Sandiers</w:t>
+      </w:r>
+      <w:proofErr w:type="spellEnd"/>
+      <w:r>
+        <w:rPr>
+          <w:rFonts w:ascii="Times New Roman" w:hAnsi="Times New Roman" w:cs="Times New Roman"/>
+          <w:sz w:val="28"/>
+          <w:szCs w:val="28"/>
+        </w:rPr>
+        <w:t xml:space="preserve">, avait appris </w:t>
+      </w:r>
+      <w:proofErr w:type="spellStart"/>
+      <w:r>
+        <w:rPr>
+          <w:rFonts w:ascii="Times New Roman" w:hAnsi="Times New Roman" w:cs="Times New Roman"/>
+          <w:sz w:val="28"/>
+          <w:szCs w:val="28"/>
+        </w:rPr>
+        <w:t>Joren</w:t>
+      </w:r>
+      <w:proofErr w:type="spellEnd"/>
+      <w:r>
+        <w:rPr>
+          <w:rFonts w:ascii="Times New Roman" w:hAnsi="Times New Roman" w:cs="Times New Roman"/>
+          <w:sz w:val="28"/>
+          <w:szCs w:val="28"/>
+        </w:rPr>
+        <w:t>.</w:t>
       </w:r>
       <w:r>
         <w:rPr>
@@ -937,13 +1450,23 @@
         </w:rPr>
         <w:t xml:space="preserve"> </w:t>
       </w:r>
-      <w:r>
-        <w:rPr>
-          <w:rFonts w:ascii="Times New Roman" w:hAnsi="Times New Roman" w:cs="Times New Roman"/>
-          <w:sz w:val="28"/>
-          <w:szCs w:val="28"/>
-        </w:rPr>
-        <w:t>Joren ne regrettait pas d’être entré à son service. Même si on ne lui avait encore donné aucune mission, il sentait qu’il n’</w:t>
+      <w:proofErr w:type="spellStart"/>
+      <w:r>
+        <w:rPr>
+          <w:rFonts w:ascii="Times New Roman" w:hAnsi="Times New Roman" w:cs="Times New Roman"/>
+          <w:sz w:val="28"/>
+          <w:szCs w:val="28"/>
+        </w:rPr>
+        <w:t>Joren</w:t>
+      </w:r>
+      <w:proofErr w:type="spellEnd"/>
+      <w:r>
+        <w:rPr>
+          <w:rFonts w:ascii="Times New Roman" w:hAnsi="Times New Roman" w:cs="Times New Roman"/>
+          <w:sz w:val="28"/>
+          <w:szCs w:val="28"/>
+        </w:rPr>
+        <w:t xml:space="preserve"> ne regrettait pas d’être entré à son service. Même si on ne lui avait encore donné aucune mission, il sentait qu’il n’</w:t>
       </w:r>
       <w:r>
         <w:rPr>
@@ -1029,27 +1552,55 @@
           <w:sz w:val="28"/>
           <w:szCs w:val="28"/>
         </w:rPr>
-        <w:t>, songea Joren. Le valet les laissa plantés là, faisant un vague geste de la main qui semblait vouloir dire qu’ils devaient entrer.</w:t>
-      </w:r>
-    </w:p>
-    <w:p>
-      <w:pPr>
-        <w:pStyle w:val="NoSpacing"/>
-        <w:ind w:firstLine="709"/>
-        <w:jc w:val="both"/>
-        <w:rPr>
-          <w:rFonts w:ascii="Times New Roman" w:hAnsi="Times New Roman" w:cs="Times New Roman"/>
-          <w:sz w:val="28"/>
-          <w:szCs w:val="28"/>
-        </w:rPr>
-      </w:pPr>
-      <w:r>
-        <w:rPr>
-          <w:rFonts w:ascii="Times New Roman" w:hAnsi="Times New Roman" w:cs="Times New Roman"/>
-          <w:sz w:val="28"/>
-          <w:szCs w:val="28"/>
-        </w:rPr>
-        <w:t>Joren passa le premier, suivi par ses camarades.</w:t>
+        <w:t xml:space="preserve">, songea </w:t>
+      </w:r>
+      <w:proofErr w:type="spellStart"/>
+      <w:r>
+        <w:rPr>
+          <w:rFonts w:ascii="Times New Roman" w:hAnsi="Times New Roman" w:cs="Times New Roman"/>
+          <w:sz w:val="28"/>
+          <w:szCs w:val="28"/>
+        </w:rPr>
+        <w:t>Joren</w:t>
+      </w:r>
+      <w:proofErr w:type="spellEnd"/>
+      <w:r>
+        <w:rPr>
+          <w:rFonts w:ascii="Times New Roman" w:hAnsi="Times New Roman" w:cs="Times New Roman"/>
+          <w:sz w:val="28"/>
+          <w:szCs w:val="28"/>
+        </w:rPr>
+        <w:t>. Le valet les laissa plantés là, faisant un vague geste de la main qui semblait vouloir dire qu’ils devaient entrer.</w:t>
+      </w:r>
+    </w:p>
+    <w:p>
+      <w:pPr>
+        <w:pStyle w:val="NoSpacing"/>
+        <w:ind w:firstLine="709"/>
+        <w:jc w:val="both"/>
+        <w:rPr>
+          <w:rFonts w:ascii="Times New Roman" w:hAnsi="Times New Roman" w:cs="Times New Roman"/>
+          <w:sz w:val="28"/>
+          <w:szCs w:val="28"/>
+        </w:rPr>
+      </w:pPr>
+      <w:proofErr w:type="spellStart"/>
+      <w:r>
+        <w:rPr>
+          <w:rFonts w:ascii="Times New Roman" w:hAnsi="Times New Roman" w:cs="Times New Roman"/>
+          <w:sz w:val="28"/>
+          <w:szCs w:val="28"/>
+        </w:rPr>
+        <w:t>Joren</w:t>
+      </w:r>
+      <w:proofErr w:type="spellEnd"/>
+      <w:r>
+        <w:rPr>
+          <w:rFonts w:ascii="Times New Roman" w:hAnsi="Times New Roman" w:cs="Times New Roman"/>
+          <w:sz w:val="28"/>
+          <w:szCs w:val="28"/>
+        </w:rPr>
+        <w:t xml:space="preserve"> passa le premier, suivi par ses camarades.</w:t>
       </w:r>
       <w:r>
         <w:rPr>
@@ -1259,7 +1810,25 @@
           <w:sz w:val="28"/>
           <w:szCs w:val="28"/>
         </w:rPr>
-        <w:t>Personne ne pipait mot. Les cinq hommes étaient pendus aux lèvres de leur chef, attendant de découvrir quelle serait leur mission. Joren en salivait d’avance.</w:t>
+        <w:t xml:space="preserve">Personne ne pipait mot. Les cinq hommes étaient pendus aux lèvres de leur chef, attendant de découvrir quelle serait leur mission. </w:t>
+      </w:r>
+      <w:proofErr w:type="spellStart"/>
+      <w:r>
+        <w:rPr>
+          <w:rFonts w:ascii="Times New Roman" w:hAnsi="Times New Roman" w:cs="Times New Roman"/>
+          <w:sz w:val="28"/>
+          <w:szCs w:val="28"/>
+        </w:rPr>
+        <w:t>Joren</w:t>
+      </w:r>
+      <w:proofErr w:type="spellEnd"/>
+      <w:r>
+        <w:rPr>
+          <w:rFonts w:ascii="Times New Roman" w:hAnsi="Times New Roman" w:cs="Times New Roman"/>
+          <w:sz w:val="28"/>
+          <w:szCs w:val="28"/>
+        </w:rPr>
+        <w:t xml:space="preserve"> en salivait d’avance.</w:t>
       </w:r>
     </w:p>
     <w:p>
@@ -1397,7 +1966,25 @@
           <w:sz w:val="28"/>
           <w:szCs w:val="28"/>
         </w:rPr>
-        <w:t>Il se tourna ensuite vers Joren et Harman.</w:t>
+        <w:t xml:space="preserve">Il se tourna ensuite vers </w:t>
+      </w:r>
+      <w:proofErr w:type="spellStart"/>
+      <w:r>
+        <w:rPr>
+          <w:rFonts w:ascii="Times New Roman" w:hAnsi="Times New Roman" w:cs="Times New Roman"/>
+          <w:sz w:val="28"/>
+          <w:szCs w:val="28"/>
+        </w:rPr>
+        <w:t>Joren</w:t>
+      </w:r>
+      <w:proofErr w:type="spellEnd"/>
+      <w:r>
+        <w:rPr>
+          <w:rFonts w:ascii="Times New Roman" w:hAnsi="Times New Roman" w:cs="Times New Roman"/>
+          <w:sz w:val="28"/>
+          <w:szCs w:val="28"/>
+        </w:rPr>
+        <w:t xml:space="preserve"> et Harman.</w:t>
       </w:r>
     </w:p>
     <w:p>
@@ -1438,7 +2025,25 @@
           <w:sz w:val="28"/>
           <w:szCs w:val="28"/>
         </w:rPr>
-        <w:t xml:space="preserve">Le cœur de Joren fit un bond dans sa poitrine. </w:t>
+        <w:t xml:space="preserve">Le cœur de </w:t>
+      </w:r>
+      <w:proofErr w:type="spellStart"/>
+      <w:r>
+        <w:rPr>
+          <w:rFonts w:ascii="Times New Roman" w:hAnsi="Times New Roman" w:cs="Times New Roman"/>
+          <w:sz w:val="28"/>
+          <w:szCs w:val="28"/>
+        </w:rPr>
+        <w:t>Joren</w:t>
+      </w:r>
+      <w:proofErr w:type="spellEnd"/>
+      <w:r>
+        <w:rPr>
+          <w:rFonts w:ascii="Times New Roman" w:hAnsi="Times New Roman" w:cs="Times New Roman"/>
+          <w:sz w:val="28"/>
+          <w:szCs w:val="28"/>
+        </w:rPr>
+        <w:t xml:space="preserve"> fit un bond dans sa poitrine. </w:t>
       </w:r>
       <w:r>
         <w:rPr>
@@ -1547,13 +2152,41 @@
         </w:rPr>
         <w:t xml:space="preserve"> </w:t>
       </w:r>
-      <w:r>
-        <w:rPr>
-          <w:rFonts w:ascii="Times New Roman" w:hAnsi="Times New Roman" w:cs="Times New Roman"/>
-          <w:sz w:val="28"/>
-          <w:szCs w:val="28"/>
-        </w:rPr>
-        <w:t xml:space="preserve">avait envie de dire Joren. </w:t>
+      <w:proofErr w:type="gramStart"/>
+      <w:r>
+        <w:rPr>
+          <w:rFonts w:ascii="Times New Roman" w:hAnsi="Times New Roman" w:cs="Times New Roman"/>
+          <w:sz w:val="28"/>
+          <w:szCs w:val="28"/>
+        </w:rPr>
+        <w:t>avait</w:t>
+      </w:r>
+      <w:proofErr w:type="gramEnd"/>
+      <w:r>
+        <w:rPr>
+          <w:rFonts w:ascii="Times New Roman" w:hAnsi="Times New Roman" w:cs="Times New Roman"/>
+          <w:sz w:val="28"/>
+          <w:szCs w:val="28"/>
+        </w:rPr>
+        <w:t xml:space="preserve"> envie de dire </w:t>
+      </w:r>
+      <w:proofErr w:type="spellStart"/>
+      <w:r>
+        <w:rPr>
+          <w:rFonts w:ascii="Times New Roman" w:hAnsi="Times New Roman" w:cs="Times New Roman"/>
+          <w:sz w:val="28"/>
+          <w:szCs w:val="28"/>
+        </w:rPr>
+        <w:t>Joren</w:t>
+      </w:r>
+      <w:proofErr w:type="spellEnd"/>
+      <w:r>
+        <w:rPr>
+          <w:rFonts w:ascii="Times New Roman" w:hAnsi="Times New Roman" w:cs="Times New Roman"/>
+          <w:sz w:val="28"/>
+          <w:szCs w:val="28"/>
+        </w:rPr>
+        <w:t xml:space="preserve">. </w:t>
       </w:r>
       <w:r>
         <w:rPr>
@@ -1643,7 +2276,25 @@
           <w:sz w:val="28"/>
           <w:szCs w:val="28"/>
         </w:rPr>
-        <w:t xml:space="preserve"> fit un bref signe de tête pour montrer qu’il acceptait la mission, en faisant rouler ses épaules, et Joren suivit le mouvement, acquiesçant également de la tête.</w:t>
+        <w:t xml:space="preserve"> fit un bref signe de tête pour montrer qu’il acceptait la mission, en faisant rouler ses épaules, et </w:t>
+      </w:r>
+      <w:proofErr w:type="spellStart"/>
+      <w:r>
+        <w:rPr>
+          <w:rFonts w:ascii="Times New Roman" w:hAnsi="Times New Roman" w:cs="Times New Roman"/>
+          <w:sz w:val="28"/>
+          <w:szCs w:val="28"/>
+        </w:rPr>
+        <w:t>Joren</w:t>
+      </w:r>
+      <w:proofErr w:type="spellEnd"/>
+      <w:r>
+        <w:rPr>
+          <w:rFonts w:ascii="Times New Roman" w:hAnsi="Times New Roman" w:cs="Times New Roman"/>
+          <w:sz w:val="28"/>
+          <w:szCs w:val="28"/>
+        </w:rPr>
+        <w:t xml:space="preserve"> suivit le mouvement, acquiesçant également de la tête.</w:t>
       </w:r>
       <w:r>
         <w:rPr>
@@ -1703,23 +2354,77 @@
           <w:sz w:val="28"/>
           <w:szCs w:val="28"/>
         </w:rPr>
-        <w:t>Le mercenaire entendit vaguement que Piro recevait comme mission de</w:t>
-      </w:r>
-      <w:r>
-        <w:rPr>
-          <w:rFonts w:ascii="Times New Roman" w:hAnsi="Times New Roman" w:cs="Times New Roman"/>
-          <w:sz w:val="28"/>
-          <w:szCs w:val="28"/>
-        </w:rPr>
-        <w:t xml:space="preserve"> prendre part aux entrainements des soldats Tymeros, et de se mêler aux archers afin de devenir le meilleur d’entre eux, et de repérer d’éventuels éléments qui pourraient les rejoindre.</w:t>
-      </w:r>
-      <w:r>
-        <w:rPr>
-          <w:rFonts w:ascii="Times New Roman" w:hAnsi="Times New Roman" w:cs="Times New Roman"/>
-          <w:sz w:val="28"/>
-          <w:szCs w:val="28"/>
-        </w:rPr>
-        <w:t xml:space="preserve"> Joren essaya de se ressaisir et d’écouter attentivement. Il n’allait pas se laisser impressionner parce qu’on lui confiait une missi</w:t>
+        <w:t xml:space="preserve">Le mercenaire entendit vaguement que </w:t>
+      </w:r>
+      <w:proofErr w:type="spellStart"/>
+      <w:r>
+        <w:rPr>
+          <w:rFonts w:ascii="Times New Roman" w:hAnsi="Times New Roman" w:cs="Times New Roman"/>
+          <w:sz w:val="28"/>
+          <w:szCs w:val="28"/>
+        </w:rPr>
+        <w:t>Piro</w:t>
+      </w:r>
+      <w:proofErr w:type="spellEnd"/>
+      <w:r>
+        <w:rPr>
+          <w:rFonts w:ascii="Times New Roman" w:hAnsi="Times New Roman" w:cs="Times New Roman"/>
+          <w:sz w:val="28"/>
+          <w:szCs w:val="28"/>
+        </w:rPr>
+        <w:t xml:space="preserve"> recevait comme mission de</w:t>
+      </w:r>
+      <w:r>
+        <w:rPr>
+          <w:rFonts w:ascii="Times New Roman" w:hAnsi="Times New Roman" w:cs="Times New Roman"/>
+          <w:sz w:val="28"/>
+          <w:szCs w:val="28"/>
+        </w:rPr>
+        <w:t xml:space="preserve"> prendre part aux entrainements des soldats </w:t>
+      </w:r>
+      <w:proofErr w:type="spellStart"/>
+      <w:r>
+        <w:rPr>
+          <w:rFonts w:ascii="Times New Roman" w:hAnsi="Times New Roman" w:cs="Times New Roman"/>
+          <w:sz w:val="28"/>
+          <w:szCs w:val="28"/>
+        </w:rPr>
+        <w:t>Tymeros</w:t>
+      </w:r>
+      <w:proofErr w:type="spellEnd"/>
+      <w:r>
+        <w:rPr>
+          <w:rFonts w:ascii="Times New Roman" w:hAnsi="Times New Roman" w:cs="Times New Roman"/>
+          <w:sz w:val="28"/>
+          <w:szCs w:val="28"/>
+        </w:rPr>
+        <w:t>, et de se mêler aux archers afin de devenir le meilleur d’entre eux, et de repérer d’éventuels éléments qui pourraient les rejoindre.</w:t>
+      </w:r>
+      <w:r>
+        <w:rPr>
+          <w:rFonts w:ascii="Times New Roman" w:hAnsi="Times New Roman" w:cs="Times New Roman"/>
+          <w:sz w:val="28"/>
+          <w:szCs w:val="28"/>
+        </w:rPr>
+        <w:t xml:space="preserve"> </w:t>
+      </w:r>
+      <w:proofErr w:type="spellStart"/>
+      <w:r>
+        <w:rPr>
+          <w:rFonts w:ascii="Times New Roman" w:hAnsi="Times New Roman" w:cs="Times New Roman"/>
+          <w:sz w:val="28"/>
+          <w:szCs w:val="28"/>
+        </w:rPr>
+        <w:t>Joren</w:t>
+      </w:r>
+      <w:proofErr w:type="spellEnd"/>
+      <w:r>
+        <w:rPr>
+          <w:rFonts w:ascii="Times New Roman" w:hAnsi="Times New Roman" w:cs="Times New Roman"/>
+          <w:sz w:val="28"/>
+          <w:szCs w:val="28"/>
+        </w:rPr>
+        <w:t xml:space="preserve"> essaya de se ressaisir et d’écouter attentivement. Il n’allait pas se laisser impressionner parce qu’on lui confiait une missi</w:t>
       </w:r>
       <w:r>
         <w:rPr>
@@ -1755,7 +2460,25 @@
           <w:sz w:val="28"/>
           <w:szCs w:val="28"/>
         </w:rPr>
-        <w:t>Alvian Dorell termina l’affectation des tâches par Aramdi, à qui il se contenta de dire qu’il devrait venir le voir dans ses appartements ce soir pour qu’il lui explique ce qu’il attendait de lui.</w:t>
+        <w:t xml:space="preserve">Alvian Dorell termina l’affectation des tâches par </w:t>
+      </w:r>
+      <w:proofErr w:type="spellStart"/>
+      <w:r>
+        <w:rPr>
+          <w:rFonts w:ascii="Times New Roman" w:hAnsi="Times New Roman" w:cs="Times New Roman"/>
+          <w:sz w:val="28"/>
+          <w:szCs w:val="28"/>
+        </w:rPr>
+        <w:t>Aramdi</w:t>
+      </w:r>
+      <w:proofErr w:type="spellEnd"/>
+      <w:r>
+        <w:rPr>
+          <w:rFonts w:ascii="Times New Roman" w:hAnsi="Times New Roman" w:cs="Times New Roman"/>
+          <w:sz w:val="28"/>
+          <w:szCs w:val="28"/>
+        </w:rPr>
+        <w:t>, à qui il se contenta de dire qu’il devrait venir le voir dans ses appartements ce soir pour qu’il lui explique ce qu’il attendait de lui.</w:t>
       </w:r>
     </w:p>
     <w:p>
@@ -1775,7 +2498,24 @@
           <w:szCs w:val="28"/>
         </w:rPr>
         <w:tab/>
-        <w:t>Joren eut un petit rictus qu’il effaça rapidement de son visage</w:t>
+      </w:r>
+      <w:proofErr w:type="spellStart"/>
+      <w:r>
+        <w:rPr>
+          <w:rFonts w:ascii="Times New Roman" w:hAnsi="Times New Roman" w:cs="Times New Roman"/>
+          <w:sz w:val="28"/>
+          <w:szCs w:val="28"/>
+        </w:rPr>
+        <w:t>Joren</w:t>
+      </w:r>
+      <w:proofErr w:type="spellEnd"/>
+      <w:r>
+        <w:rPr>
+          <w:rFonts w:ascii="Times New Roman" w:hAnsi="Times New Roman" w:cs="Times New Roman"/>
+          <w:sz w:val="28"/>
+          <w:szCs w:val="28"/>
+        </w:rPr>
+        <w:t xml:space="preserve"> eut un petit rictus qu’il effaça rapidement de son visage</w:t>
       </w:r>
       <w:r>
         <w:rPr>
@@ -1830,7 +2570,25 @@
           <w:sz w:val="28"/>
           <w:szCs w:val="28"/>
         </w:rPr>
-        <w:t>Le fait qu’il choisisse Aramdi impliquait une mission peu avouable. Un assassinat, sup</w:t>
+        <w:t xml:space="preserve">Le fait qu’il choisisse </w:t>
+      </w:r>
+      <w:proofErr w:type="spellStart"/>
+      <w:r>
+        <w:rPr>
+          <w:rFonts w:ascii="Times New Roman" w:hAnsi="Times New Roman" w:cs="Times New Roman"/>
+          <w:sz w:val="28"/>
+          <w:szCs w:val="28"/>
+        </w:rPr>
+        <w:t>Aramdi</w:t>
+      </w:r>
+      <w:proofErr w:type="spellEnd"/>
+      <w:r>
+        <w:rPr>
+          <w:rFonts w:ascii="Times New Roman" w:hAnsi="Times New Roman" w:cs="Times New Roman"/>
+          <w:sz w:val="28"/>
+          <w:szCs w:val="28"/>
+        </w:rPr>
+        <w:t xml:space="preserve"> impliquait une mission peu avouable. Un assassinat, sup</w:t>
       </w:r>
       <w:r>
         <w:rPr>
@@ -1923,7 +2681,25 @@
           <w:sz w:val="28"/>
           <w:szCs w:val="28"/>
         </w:rPr>
-        <w:t xml:space="preserve"> bien sûr, mais pas les tuer froidement s’ils étaient sans défense. Joren n’avait jamais eu de remords malgré toutes les vies qu’il avait prises.</w:t>
+        <w:t xml:space="preserve"> bien sûr, mais pas les tuer froidement s’ils étaient sans défense. </w:t>
+      </w:r>
+      <w:proofErr w:type="spellStart"/>
+      <w:r>
+        <w:rPr>
+          <w:rFonts w:ascii="Times New Roman" w:hAnsi="Times New Roman" w:cs="Times New Roman"/>
+          <w:sz w:val="28"/>
+          <w:szCs w:val="28"/>
+        </w:rPr>
+        <w:t>Joren</w:t>
+      </w:r>
+      <w:proofErr w:type="spellEnd"/>
+      <w:r>
+        <w:rPr>
+          <w:rFonts w:ascii="Times New Roman" w:hAnsi="Times New Roman" w:cs="Times New Roman"/>
+          <w:sz w:val="28"/>
+          <w:szCs w:val="28"/>
+        </w:rPr>
+        <w:t xml:space="preserve"> n’avait jamais eu de remords malgré toutes les vies qu’il avait prises.</w:t>
       </w:r>
       <w:r>
         <w:rPr>
@@ -2031,7 +2807,25 @@
           <w:sz w:val="28"/>
           <w:szCs w:val="28"/>
         </w:rPr>
-        <w:t xml:space="preserve">Alvian Dorell congédia ensuite tout le monde. Il donna à Harman et Joren deux jours de permission afin de se reposer avant </w:t>
+        <w:t xml:space="preserve">Alvian Dorell congédia ensuite tout le monde. Il donna à Harman et </w:t>
+      </w:r>
+      <w:proofErr w:type="spellStart"/>
+      <w:r>
+        <w:rPr>
+          <w:rFonts w:ascii="Times New Roman" w:hAnsi="Times New Roman" w:cs="Times New Roman"/>
+          <w:sz w:val="28"/>
+          <w:szCs w:val="28"/>
+        </w:rPr>
+        <w:t>Joren</w:t>
+      </w:r>
+      <w:proofErr w:type="spellEnd"/>
+      <w:r>
+        <w:rPr>
+          <w:rFonts w:ascii="Times New Roman" w:hAnsi="Times New Roman" w:cs="Times New Roman"/>
+          <w:sz w:val="28"/>
+          <w:szCs w:val="28"/>
+        </w:rPr>
+        <w:t xml:space="preserve"> deux jours de permission afin de se reposer avant </w:t>
       </w:r>
       <w:r>
         <w:rPr>
@@ -2150,13 +2944,23 @@
           <w:szCs w:val="28"/>
         </w:rPr>
       </w:pPr>
-      <w:r>
-        <w:rPr>
-          <w:rFonts w:ascii="Times New Roman" w:hAnsi="Times New Roman" w:cs="Times New Roman"/>
-          <w:sz w:val="28"/>
-          <w:szCs w:val="28"/>
-        </w:rPr>
-        <w:t>Joren jaugea son compagnon un instant.</w:t>
+      <w:proofErr w:type="spellStart"/>
+      <w:r>
+        <w:rPr>
+          <w:rFonts w:ascii="Times New Roman" w:hAnsi="Times New Roman" w:cs="Times New Roman"/>
+          <w:sz w:val="28"/>
+          <w:szCs w:val="28"/>
+        </w:rPr>
+        <w:t>Joren</w:t>
+      </w:r>
+      <w:proofErr w:type="spellEnd"/>
+      <w:r>
+        <w:rPr>
+          <w:rFonts w:ascii="Times New Roman" w:hAnsi="Times New Roman" w:cs="Times New Roman"/>
+          <w:sz w:val="28"/>
+          <w:szCs w:val="28"/>
+        </w:rPr>
+        <w:t xml:space="preserve"> jaugea son compagnon un instant.</w:t>
       </w:r>
     </w:p>
     <w:p>
@@ -2196,7 +3000,57 @@
           <w:sz w:val="28"/>
           <w:szCs w:val="28"/>
         </w:rPr>
-        <w:t>– J’ai pas besoin de ta protection, mon gars. Tu as l’air bon. Mais les combats de rue, ça me connait.</w:t>
+        <w:t xml:space="preserve">– </w:t>
+      </w:r>
+      <w:proofErr w:type="gramStart"/>
+      <w:r>
+        <w:rPr>
+          <w:rFonts w:ascii="Times New Roman" w:hAnsi="Times New Roman" w:cs="Times New Roman"/>
+          <w:sz w:val="28"/>
+          <w:szCs w:val="28"/>
+        </w:rPr>
+        <w:t>J’ai</w:t>
+      </w:r>
+      <w:proofErr w:type="gramEnd"/>
+      <w:r>
+        <w:rPr>
+          <w:rFonts w:ascii="Times New Roman" w:hAnsi="Times New Roman" w:cs="Times New Roman"/>
+          <w:sz w:val="28"/>
+          <w:szCs w:val="28"/>
+        </w:rPr>
+        <w:t xml:space="preserve"> pas besoin </w:t>
+      </w:r>
+      <w:r>
+        <w:rPr>
+          <w:rFonts w:ascii="Times New Roman" w:hAnsi="Times New Roman" w:cs="Times New Roman"/>
+          <w:sz w:val="28"/>
+          <w:szCs w:val="28"/>
+        </w:rPr>
+        <w:t>de ta protection, mon gars. T’a</w:t>
+      </w:r>
+      <w:r>
+        <w:rPr>
+          <w:rFonts w:ascii="Times New Roman" w:hAnsi="Times New Roman" w:cs="Times New Roman"/>
+          <w:sz w:val="28"/>
+          <w:szCs w:val="28"/>
+        </w:rPr>
+        <w:t>s l’air bon</w:t>
+      </w:r>
+      <w:r>
+        <w:rPr>
+          <w:rFonts w:ascii="Times New Roman" w:hAnsi="Times New Roman" w:cs="Times New Roman"/>
+          <w:sz w:val="28"/>
+          <w:szCs w:val="28"/>
+        </w:rPr>
+        <w:t>, te vexes pas, hein</w:t>
+      </w:r>
+      <w:r>
+        <w:rPr>
+          <w:rFonts w:ascii="Times New Roman" w:hAnsi="Times New Roman" w:cs="Times New Roman"/>
+          <w:sz w:val="28"/>
+          <w:szCs w:val="28"/>
+        </w:rPr>
+        <w:t>. Mais les combats de rue, ça me connait.</w:t>
       </w:r>
     </w:p>
     <w:p>
@@ -2224,7 +3078,25 @@
           <w:sz w:val="28"/>
           <w:szCs w:val="28"/>
         </w:rPr>
-        <w:t>d’Alviera, je parie. Pas ça qui te sauvera sous la terre.</w:t>
+        <w:t>d’</w:t>
+      </w:r>
+      <w:proofErr w:type="spellStart"/>
+      <w:r>
+        <w:rPr>
+          <w:rFonts w:ascii="Times New Roman" w:hAnsi="Times New Roman" w:cs="Times New Roman"/>
+          <w:sz w:val="28"/>
+          <w:szCs w:val="28"/>
+        </w:rPr>
+        <w:t>Alviera</w:t>
+      </w:r>
+      <w:proofErr w:type="spellEnd"/>
+      <w:r>
+        <w:rPr>
+          <w:rFonts w:ascii="Times New Roman" w:hAnsi="Times New Roman" w:cs="Times New Roman"/>
+          <w:sz w:val="28"/>
+          <w:szCs w:val="28"/>
+        </w:rPr>
+        <w:t>, je parie. Pas ça qui te sauvera sous la terre.</w:t>
       </w:r>
       <w:r>
         <w:rPr>
@@ -2240,7 +3112,25 @@
           <w:sz w:val="28"/>
           <w:szCs w:val="28"/>
         </w:rPr>
-        <w:t xml:space="preserve"> Là-dessous, c’est pas des hommes, c’est des bêtes qui s’affrontent. Tu crois que t’es de taille ?</w:t>
+        <w:t xml:space="preserve"> Là-dessous, </w:t>
+      </w:r>
+      <w:proofErr w:type="gramStart"/>
+      <w:r>
+        <w:rPr>
+          <w:rFonts w:ascii="Times New Roman" w:hAnsi="Times New Roman" w:cs="Times New Roman"/>
+          <w:sz w:val="28"/>
+          <w:szCs w:val="28"/>
+        </w:rPr>
+        <w:t>c’est</w:t>
+      </w:r>
+      <w:proofErr w:type="gramEnd"/>
+      <w:r>
+        <w:rPr>
+          <w:rFonts w:ascii="Times New Roman" w:hAnsi="Times New Roman" w:cs="Times New Roman"/>
+          <w:sz w:val="28"/>
+          <w:szCs w:val="28"/>
+        </w:rPr>
+        <w:t xml:space="preserve"> pas des hommes, c’est des bêtes qui s’affrontent. Tu crois que t’es de taille ?</w:t>
       </w:r>
     </w:p>
     <w:p>
@@ -2294,13 +3184,23 @@
           <w:szCs w:val="28"/>
         </w:rPr>
       </w:pPr>
-      <w:r>
-        <w:rPr>
-          <w:rFonts w:ascii="Times New Roman" w:hAnsi="Times New Roman" w:cs="Times New Roman"/>
-          <w:sz w:val="28"/>
-          <w:szCs w:val="28"/>
-        </w:rPr>
-        <w:t>Joren ricana.</w:t>
+      <w:proofErr w:type="spellStart"/>
+      <w:r>
+        <w:rPr>
+          <w:rFonts w:ascii="Times New Roman" w:hAnsi="Times New Roman" w:cs="Times New Roman"/>
+          <w:sz w:val="28"/>
+          <w:szCs w:val="28"/>
+        </w:rPr>
+        <w:t>Joren</w:t>
+      </w:r>
+      <w:proofErr w:type="spellEnd"/>
+      <w:r>
+        <w:rPr>
+          <w:rFonts w:ascii="Times New Roman" w:hAnsi="Times New Roman" w:cs="Times New Roman"/>
+          <w:sz w:val="28"/>
+          <w:szCs w:val="28"/>
+        </w:rPr>
+        <w:t xml:space="preserve"> ricana.</w:t>
       </w:r>
     </w:p>
     <w:p>
@@ -2334,53 +3234,135 @@
           <w:szCs w:val="28"/>
         </w:rPr>
       </w:pPr>
-      <w:r>
-        <w:rPr>
-          <w:rFonts w:ascii="Times New Roman" w:hAnsi="Times New Roman" w:cs="Times New Roman"/>
-          <w:sz w:val="28"/>
-          <w:szCs w:val="28"/>
-        </w:rPr>
-        <w:t>Joren cracha par terre en disant ça, et ajouta :</w:t>
-      </w:r>
-    </w:p>
-    <w:p>
-      <w:pPr>
-        <w:pStyle w:val="NoSpacing"/>
-        <w:ind w:firstLine="709"/>
-        <w:jc w:val="both"/>
-        <w:rPr>
-          <w:rFonts w:ascii="Times New Roman" w:hAnsi="Times New Roman" w:cs="Times New Roman"/>
-          <w:sz w:val="28"/>
-          <w:szCs w:val="28"/>
-        </w:rPr>
-      </w:pPr>
-      <w:r>
-        <w:rPr>
-          <w:rFonts w:ascii="Times New Roman" w:hAnsi="Times New Roman" w:cs="Times New Roman"/>
-          <w:sz w:val="28"/>
-          <w:szCs w:val="28"/>
-        </w:rPr>
-        <w:t>– Tu crois que tu vas survivre, mais tu te fais des illusions. Peut-être que je gagnerai, et c’est même pas sûr. Y a que Karl qui aurait peut-être aussi une chance. Enfin, notre bon seigneur Dorell t’a choisi, il doit avoir ses raisons. J’espère que tu mourras pas trop vite.</w:t>
-      </w:r>
-    </w:p>
-    <w:p>
-      <w:pPr>
-        <w:pStyle w:val="NoSpacing"/>
-        <w:ind w:firstLine="709"/>
-        <w:jc w:val="both"/>
-        <w:rPr>
-          <w:rFonts w:ascii="Times New Roman" w:hAnsi="Times New Roman" w:cs="Times New Roman"/>
-          <w:sz w:val="28"/>
-          <w:szCs w:val="28"/>
-        </w:rPr>
-      </w:pPr>
-      <w:r>
-        <w:rPr>
-          <w:rFonts w:ascii="Times New Roman" w:hAnsi="Times New Roman" w:cs="Times New Roman"/>
-          <w:sz w:val="28"/>
-          <w:szCs w:val="28"/>
-        </w:rPr>
-        <w:t>Harman ne releva pas, ce qui déçut Joren. Il aurait bien aimé une petite bagarre avec son compagnon, histoire de voir ce que ça donnait.</w:t>
+      <w:proofErr w:type="spellStart"/>
+      <w:r>
+        <w:rPr>
+          <w:rFonts w:ascii="Times New Roman" w:hAnsi="Times New Roman" w:cs="Times New Roman"/>
+          <w:sz w:val="28"/>
+          <w:szCs w:val="28"/>
+        </w:rPr>
+        <w:t>Joren</w:t>
+      </w:r>
+      <w:proofErr w:type="spellEnd"/>
+      <w:r>
+        <w:rPr>
+          <w:rFonts w:ascii="Times New Roman" w:hAnsi="Times New Roman" w:cs="Times New Roman"/>
+          <w:sz w:val="28"/>
+          <w:szCs w:val="28"/>
+        </w:rPr>
+        <w:t xml:space="preserve"> cracha par terre en disant ça, et ajouta :</w:t>
+      </w:r>
+    </w:p>
+    <w:p>
+      <w:pPr>
+        <w:pStyle w:val="NoSpacing"/>
+        <w:ind w:firstLine="709"/>
+        <w:jc w:val="both"/>
+        <w:rPr>
+          <w:rFonts w:ascii="Times New Roman" w:hAnsi="Times New Roman" w:cs="Times New Roman"/>
+          <w:sz w:val="28"/>
+          <w:szCs w:val="28"/>
+        </w:rPr>
+      </w:pPr>
+      <w:r>
+        <w:rPr>
+          <w:rFonts w:ascii="Times New Roman" w:hAnsi="Times New Roman" w:cs="Times New Roman"/>
+          <w:sz w:val="28"/>
+          <w:szCs w:val="28"/>
+        </w:rPr>
+        <w:t xml:space="preserve">– Tu crois que tu vas survivre, mais tu te fais des illusions. Peut-être que je gagnerai, et </w:t>
+      </w:r>
+      <w:proofErr w:type="gramStart"/>
+      <w:r>
+        <w:rPr>
+          <w:rFonts w:ascii="Times New Roman" w:hAnsi="Times New Roman" w:cs="Times New Roman"/>
+          <w:sz w:val="28"/>
+          <w:szCs w:val="28"/>
+        </w:rPr>
+        <w:t>c’est</w:t>
+      </w:r>
+      <w:proofErr w:type="gramEnd"/>
+      <w:r>
+        <w:rPr>
+          <w:rFonts w:ascii="Times New Roman" w:hAnsi="Times New Roman" w:cs="Times New Roman"/>
+          <w:sz w:val="28"/>
+          <w:szCs w:val="28"/>
+        </w:rPr>
+        <w:t xml:space="preserve"> même pas sûr. </w:t>
+      </w:r>
+      <w:proofErr w:type="gramStart"/>
+      <w:r>
+        <w:rPr>
+          <w:rFonts w:ascii="Times New Roman" w:hAnsi="Times New Roman" w:cs="Times New Roman"/>
+          <w:sz w:val="28"/>
+          <w:szCs w:val="28"/>
+        </w:rPr>
+        <w:t>Y a</w:t>
+      </w:r>
+      <w:proofErr w:type="gramEnd"/>
+      <w:r>
+        <w:rPr>
+          <w:rFonts w:ascii="Times New Roman" w:hAnsi="Times New Roman" w:cs="Times New Roman"/>
+          <w:sz w:val="28"/>
+          <w:szCs w:val="28"/>
+        </w:rPr>
+        <w:t xml:space="preserve"> que Karl qui aurait peut-être aussi une chance. Enfin, notre bon seigneur Dorell t’a choisi, il doit avoir ses raisons. J’espère que </w:t>
+      </w:r>
+      <w:proofErr w:type="gramStart"/>
+      <w:r>
+        <w:rPr>
+          <w:rFonts w:ascii="Times New Roman" w:hAnsi="Times New Roman" w:cs="Times New Roman"/>
+          <w:sz w:val="28"/>
+          <w:szCs w:val="28"/>
+        </w:rPr>
+        <w:t>tu mourras</w:t>
+      </w:r>
+      <w:proofErr w:type="gramEnd"/>
+      <w:r>
+        <w:rPr>
+          <w:rFonts w:ascii="Times New Roman" w:hAnsi="Times New Roman" w:cs="Times New Roman"/>
+          <w:sz w:val="28"/>
+          <w:szCs w:val="28"/>
+        </w:rPr>
+        <w:t xml:space="preserve"> pas trop vite.</w:t>
+      </w:r>
+    </w:p>
+    <w:p>
+      <w:pPr>
+        <w:pStyle w:val="NoSpacing"/>
+        <w:ind w:firstLine="709"/>
+        <w:jc w:val="both"/>
+        <w:rPr>
+          <w:rFonts w:ascii="Times New Roman" w:hAnsi="Times New Roman" w:cs="Times New Roman"/>
+          <w:sz w:val="28"/>
+          <w:szCs w:val="28"/>
+        </w:rPr>
+      </w:pPr>
+      <w:r>
+        <w:rPr>
+          <w:rFonts w:ascii="Times New Roman" w:hAnsi="Times New Roman" w:cs="Times New Roman"/>
+          <w:sz w:val="28"/>
+          <w:szCs w:val="28"/>
+        </w:rPr>
+        <w:t xml:space="preserve">Harman ne releva pas, ce qui déçut </w:t>
+      </w:r>
+      <w:proofErr w:type="spellStart"/>
+      <w:r>
+        <w:rPr>
+          <w:rFonts w:ascii="Times New Roman" w:hAnsi="Times New Roman" w:cs="Times New Roman"/>
+          <w:sz w:val="28"/>
+          <w:szCs w:val="28"/>
+        </w:rPr>
+        <w:t>Joren</w:t>
+      </w:r>
+      <w:proofErr w:type="spellEnd"/>
+      <w:r>
+        <w:rPr>
+          <w:rFonts w:ascii="Times New Roman" w:hAnsi="Times New Roman" w:cs="Times New Roman"/>
+          <w:sz w:val="28"/>
+          <w:szCs w:val="28"/>
+        </w:rPr>
+        <w:t>. Il aurait bien aimé une petite bagarre avec son compagnon, histoire de voir ce que ça donnait.</w:t>
       </w:r>
       <w:r>
         <w:rPr>
@@ -2423,8 +3405,82 @@
         </w:rPr>
         <w:t>ça pourrait lui offrir pas mal d’opportunités.</w:t>
       </w:r>
+    </w:p>
+    <w:p>
+      <w:pPr>
+        <w:pStyle w:val="NoSpacing"/>
+        <w:ind w:firstLine="709"/>
+        <w:jc w:val="both"/>
+        <w:rPr>
+          <w:rFonts w:ascii="Times New Roman" w:hAnsi="Times New Roman" w:cs="Times New Roman"/>
+          <w:sz w:val="28"/>
+          <w:szCs w:val="28"/>
+        </w:rPr>
+      </w:pPr>
+      <w:r>
+        <w:rPr>
+          <w:rFonts w:ascii="Times New Roman" w:hAnsi="Times New Roman" w:cs="Times New Roman"/>
+          <w:sz w:val="28"/>
+          <w:szCs w:val="28"/>
+        </w:rPr>
+        <w:t xml:space="preserve">Enfin, s’il ne crevait pas. Mais </w:t>
+      </w:r>
+      <w:proofErr w:type="spellStart"/>
+      <w:r>
+        <w:rPr>
+          <w:rFonts w:ascii="Times New Roman" w:hAnsi="Times New Roman" w:cs="Times New Roman"/>
+          <w:sz w:val="28"/>
+          <w:szCs w:val="28"/>
+        </w:rPr>
+        <w:t>Joren</w:t>
+      </w:r>
+      <w:proofErr w:type="spellEnd"/>
+      <w:r>
+        <w:rPr>
+          <w:rFonts w:ascii="Times New Roman" w:hAnsi="Times New Roman" w:cs="Times New Roman"/>
+          <w:sz w:val="28"/>
+          <w:szCs w:val="28"/>
+        </w:rPr>
+        <w:t xml:space="preserve"> avait confiance en lui-même. Ça faisait bien trente-cinq longues années qu’il riait au nez de la mort, et qu’il s’obstinait à ne pas crever.</w:t>
+      </w:r>
+      <w:r>
+        <w:rPr>
+          <w:rFonts w:ascii="Times New Roman" w:hAnsi="Times New Roman" w:cs="Times New Roman"/>
+          <w:sz w:val="28"/>
+          <w:szCs w:val="28"/>
+        </w:rPr>
+        <w:t xml:space="preserve"> Même quand sa tante, la sœur de sa mère, qu’il avait retrouvée par hasard après plusieurs années à vivre parmi des orphelins dans la rue, s’était avérée une femme violente qui le battait chaque jour et l’obligeait à la servir, il n’avait pas flanché. Ça avait été un peu triste tout de même, quand il lui avait planté un couteau dans l</w:t>
+      </w:r>
+      <w:r>
+        <w:rPr>
+          <w:rFonts w:ascii="Times New Roman" w:hAnsi="Times New Roman" w:cs="Times New Roman"/>
+          <w:sz w:val="28"/>
+          <w:szCs w:val="28"/>
+        </w:rPr>
+        <w:t>e ventre. Elle s’était vidée de son sang assez vite. Le couteau était toujours à sa ceinture depuis ce jour.</w:t>
+      </w:r>
+    </w:p>
+    <w:p>
+      <w:pPr>
+        <w:pStyle w:val="NoSpacing"/>
+        <w:ind w:firstLine="709"/>
+        <w:jc w:val="both"/>
+        <w:rPr>
+          <w:rFonts w:ascii="Times New Roman" w:hAnsi="Times New Roman" w:cs="Times New Roman"/>
+          <w:sz w:val="28"/>
+          <w:szCs w:val="28"/>
+        </w:rPr>
+      </w:pPr>
       <w:bookmarkStart w:id="0" w:name="_GoBack"/>
       <w:bookmarkEnd w:id="0"/>
+      <w:r>
+        <w:rPr>
+          <w:rFonts w:ascii="Times New Roman" w:hAnsi="Times New Roman" w:cs="Times New Roman"/>
+          <w:sz w:val="28"/>
+          <w:szCs w:val="28"/>
+        </w:rPr>
+        <w:t>Il avait treize ans.</w:t>
+      </w:r>
     </w:p>
     <w:sectPr>
       <w:pgSz w:w="11906" w:h="16838"/>

</xml_diff>